<commit_message>
- Modified Report - Moved HW2 Assignment file to Extras dir
</commit_message>
<xml_diff>
--- a/Homework 2 Bayes Decision Boundaries, PCA, and MLP Risk Minimization/Extras/Report HW2.docx
+++ b/Homework 2 Bayes Decision Boundaries, PCA, and MLP Risk Minimization/Extras/Report HW2.docx
@@ -270,7 +270,7 @@
         </w:rPr>
         <w:lastRenderedPageBreak/>
         <w:drawing>
-          <wp:inline distT="0" distB="0" distL="0" distR="0" wp14:anchorId="33D93640" wp14:editId="05C53712">
+          <wp:inline distT="0" distB="0" distL="0" distR="0" wp14:anchorId="33D93640" wp14:editId="05F30956">
             <wp:extent cx="5728335" cy="2814955"/>
             <wp:effectExtent l="0" t="0" r="5715" b="4445"/>
             <wp:docPr id="418357918" name="Picture 9"/>
@@ -699,7 +699,35 @@
         <w:rPr>
           <w:rFonts w:cs="B Nazanin"/>
         </w:rPr>
-        <w:t xml:space="preserve"> P(x|ω₁) &gt; P(x|ω₂)</w:t>
+        <w:t xml:space="preserve"> P(</w:t>
+      </w:r>
+      <w:proofErr w:type="spellStart"/>
+      <w:r>
+        <w:rPr>
+          <w:rFonts w:cs="B Nazanin"/>
+        </w:rPr>
+        <w:t>x|ω</w:t>
+      </w:r>
+      <w:proofErr w:type="spellEnd"/>
+      <w:r>
+        <w:rPr>
+          <w:rFonts w:cs="B Nazanin"/>
+        </w:rPr>
+        <w:t>₁) &gt; P(</w:t>
+      </w:r>
+      <w:proofErr w:type="spellStart"/>
+      <w:r>
+        <w:rPr>
+          <w:rFonts w:cs="B Nazanin"/>
+        </w:rPr>
+        <w:t>x|ω</w:t>
+      </w:r>
+      <w:proofErr w:type="spellEnd"/>
+      <w:r>
+        <w:rPr>
+          <w:rFonts w:cs="B Nazanin"/>
+        </w:rPr>
+        <w:t>₂)</w:t>
       </w:r>
       <w:r>
         <w:rPr>
@@ -813,7 +841,35 @@
         <w:rPr>
           <w:rFonts w:cs="B Nazanin"/>
         </w:rPr>
-        <w:t xml:space="preserve"> P(x|ω₁) = P(x|ω₂). </w:t>
+        <w:t xml:space="preserve"> P(</w:t>
+      </w:r>
+      <w:proofErr w:type="spellStart"/>
+      <w:r>
+        <w:rPr>
+          <w:rFonts w:cs="B Nazanin"/>
+        </w:rPr>
+        <w:t>x|ω</w:t>
+      </w:r>
+      <w:proofErr w:type="spellEnd"/>
+      <w:r>
+        <w:rPr>
+          <w:rFonts w:cs="B Nazanin"/>
+        </w:rPr>
+        <w:t>₁) = P(</w:t>
+      </w:r>
+      <w:proofErr w:type="spellStart"/>
+      <w:r>
+        <w:rPr>
+          <w:rFonts w:cs="B Nazanin"/>
+        </w:rPr>
+        <w:t>x|ω</w:t>
+      </w:r>
+      <w:proofErr w:type="spellEnd"/>
+      <w:r>
+        <w:rPr>
+          <w:rFonts w:cs="B Nazanin"/>
+        </w:rPr>
+        <w:t xml:space="preserve">₂). </w:t>
       </w:r>
       <w:r>
         <w:rPr>
@@ -868,7 +924,7 @@
         </w:rPr>
         <w:lastRenderedPageBreak/>
         <w:drawing>
-          <wp:inline distT="0" distB="0" distL="0" distR="0" wp14:anchorId="1C5C8C88" wp14:editId="60F5FC93">
+          <wp:inline distT="0" distB="0" distL="0" distR="0" wp14:anchorId="1C5C8C88" wp14:editId="379C659D">
             <wp:extent cx="5704688" cy="2801471"/>
             <wp:effectExtent l="0" t="0" r="0" b="0"/>
             <wp:docPr id="1593171579" name="Picture 4"/>
@@ -1224,7 +1280,14 @@
         <w:rPr>
           <w:rFonts w:asciiTheme="majorBidi" w:hAnsiTheme="majorBidi" w:cs="B Nazanin"/>
         </w:rPr>
-        <w:t xml:space="preserve">PC2 </w:t>
+        <w:t>PC</w:t>
+      </w:r>
+      <w:proofErr w:type="gramStart"/>
+      <w:r>
+        <w:rPr>
+          <w:rFonts w:asciiTheme="majorBidi" w:hAnsiTheme="majorBidi" w:cs="B Nazanin"/>
+        </w:rPr>
+        <w:t xml:space="preserve">2 </w:t>
       </w:r>
       <w:r>
         <w:rPr>
@@ -1238,11 +1301,19 @@
           <w:rFonts w:asciiTheme="majorBidi" w:hAnsiTheme="majorBidi" w:cs="B Nazanin"/>
           <w:rtl/>
         </w:rPr>
-        <w:t>زاویه بهتری نسبت به</w:t>
-      </w:r>
+        <w:t>زاویه</w:t>
+      </w:r>
+      <w:proofErr w:type="gramEnd"/>
       <w:r>
         <w:rPr>
           <w:rFonts w:asciiTheme="majorBidi" w:hAnsiTheme="majorBidi" w:cs="B Nazanin"/>
+          <w:rtl/>
+        </w:rPr>
+        <w:t xml:space="preserve"> بهتری نسبت به</w:t>
+      </w:r>
+      <w:r>
+        <w:rPr>
+          <w:rFonts w:asciiTheme="majorBidi" w:hAnsiTheme="majorBidi" w:cs="B Nazanin"/>
         </w:rPr>
         <w:t xml:space="preserve"> PC1 </w:t>
       </w:r>
@@ -1286,6 +1357,7 @@
         </w:rPr>
         <w:t xml:space="preserve"> </w:t>
       </w:r>
+      <w:proofErr w:type="gramStart"/>
       <w:r>
         <w:rPr>
           <w:rFonts w:asciiTheme="majorBidi" w:hAnsiTheme="majorBidi" w:cs="B Nazanin"/>
@@ -1304,7 +1376,15 @@
           <w:rFonts w:asciiTheme="majorBidi" w:hAnsiTheme="majorBidi" w:cs="B Nazanin"/>
           <w:rtl/>
         </w:rPr>
-        <w:t>اول (</w:t>
+        <w:t>اول</w:t>
+      </w:r>
+      <w:proofErr w:type="gramEnd"/>
+      <w:r>
+        <w:rPr>
+          <w:rFonts w:asciiTheme="majorBidi" w:hAnsiTheme="majorBidi" w:cs="B Nazanin"/>
+          <w:rtl/>
+        </w:rPr>
+        <w:t xml:space="preserve"> (</w:t>
       </w:r>
       <w:r>
         <w:rPr>
@@ -1761,37 +1841,23 @@
       </w:r>
     </w:p>
     <w:p>
-      <w:pPr>
-        <w:bidi/>
-        <w:rPr>
-          <w:rFonts w:asciiTheme="majorBidi" w:hAnsiTheme="majorBidi" w:cs="B Nazanin"/>
-          <w:sz w:val="28"/>
-          <w:szCs w:val="28"/>
-        </w:rPr>
-      </w:pPr>
-      <w:r>
-        <w:rPr>
-          <w:rFonts w:asciiTheme="majorBidi" w:hAnsiTheme="majorBidi" w:cs="B Nazanin"/>
+      <w:r>
+        <w:rPr>
           <w:rtl/>
         </w:rPr>
         <w:t xml:space="preserve">برای کلاس دوم، </w:t>
       </w:r>
       <w:r>
-        <w:rPr>
-          <w:rFonts w:asciiTheme="majorBidi" w:hAnsiTheme="majorBidi" w:cs="B Nazanin"/>
-        </w:rPr>
         <w:t>eigenvalue‌</w:t>
       </w:r>
       <w:r>
         <w:rPr>
-          <w:rFonts w:asciiTheme="majorBidi" w:hAnsiTheme="majorBidi" w:cs="B Nazanin"/>
           <w:rtl/>
         </w:rPr>
         <w:t xml:space="preserve">ها </w:t>
       </w:r>
       <w:r>
         <w:rPr>
-          <w:rFonts w:asciiTheme="majorBidi" w:hAnsiTheme="majorBidi" w:cs="B Nazanin"/>
           <w:rtl/>
           <w:lang w:bidi="fa-IR"/>
         </w:rPr>
@@ -1799,14 +1865,12 @@
       </w:r>
       <w:r>
         <w:rPr>
-          <w:rFonts w:asciiTheme="majorBidi" w:hAnsiTheme="majorBidi" w:cs="B Nazanin"/>
           <w:rtl/>
         </w:rPr>
         <w:t xml:space="preserve"> و </w:t>
       </w:r>
       <w:r>
         <w:rPr>
-          <w:rFonts w:asciiTheme="majorBidi" w:hAnsiTheme="majorBidi" w:cs="B Nazanin"/>
           <w:rtl/>
           <w:lang w:bidi="fa-IR"/>
         </w:rPr>
@@ -1814,103 +1878,76 @@
       </w:r>
       <w:r>
         <w:rPr>
-          <w:rFonts w:asciiTheme="majorBidi" w:hAnsiTheme="majorBidi" w:cs="B Nazanin"/>
           <w:rtl/>
         </w:rPr>
         <w:t xml:space="preserve"> هستند که نسبتی حدود دو و نیم به یک می‌دهد. این یعنی کلاس اول بیشتر کشیده شده است، در حالی که کلاس دوم نسبت</w:t>
       </w:r>
       <w:r>
         <w:rPr>
-          <w:rFonts w:asciiTheme="majorBidi" w:hAnsiTheme="majorBidi" w:cs="B Nazanin" w:hint="cs"/>
+          <w:rFonts w:hint="cs"/>
           <w:rtl/>
         </w:rPr>
         <w:t xml:space="preserve"> به اولی کمتر کشیده</w:t>
       </w:r>
       <w:r>
         <w:rPr>
-          <w:rFonts w:asciiTheme="majorBidi" w:hAnsiTheme="majorBidi" w:cs="B Nazanin"/>
           <w:rtl/>
         </w:rPr>
         <w:t xml:space="preserve"> است. این تفاوت در شکل را می‌توان در نمودار پراکندگی هم دید، جایی که فلش‌های رنگی</w:t>
       </w:r>
       <w:r>
-        <w:rPr>
-          <w:rFonts w:asciiTheme="majorBidi" w:hAnsiTheme="majorBidi" w:cs="B Nazanin"/>
-        </w:rPr>
         <w:t xml:space="preserve"> </w:t>
       </w:r>
       <w:r>
         <w:rPr>
-          <w:rFonts w:asciiTheme="majorBidi" w:hAnsiTheme="majorBidi" w:cs="B Nazanin" w:hint="cs"/>
+          <w:rFonts w:hint="cs"/>
           <w:rtl/>
         </w:rPr>
         <w:t>آبی</w:t>
       </w:r>
       <w:r>
-        <w:rPr>
-          <w:rFonts w:asciiTheme="majorBidi" w:hAnsiTheme="majorBidi" w:cs="B Nazanin"/>
-        </w:rPr>
         <w:t xml:space="preserve"> </w:t>
       </w:r>
       <w:r>
         <w:rPr>
-          <w:rFonts w:asciiTheme="majorBidi" w:hAnsiTheme="majorBidi" w:cs="B Nazanin"/>
           <w:rtl/>
         </w:rPr>
         <w:t>برای کلاس اول کشیده‌تر هستند و فلش‌های</w:t>
       </w:r>
       <w:r>
-        <w:rPr>
-          <w:rFonts w:asciiTheme="majorBidi" w:hAnsiTheme="majorBidi" w:cs="B Nazanin"/>
-        </w:rPr>
         <w:t xml:space="preserve"> </w:t>
       </w:r>
       <w:r>
         <w:rPr>
-          <w:rFonts w:asciiTheme="majorBidi" w:hAnsiTheme="majorBidi" w:cs="B Nazanin" w:hint="cs"/>
+          <w:rFonts w:hint="cs"/>
           <w:rtl/>
         </w:rPr>
         <w:t xml:space="preserve">بنفش </w:t>
       </w:r>
       <w:r>
-        <w:rPr>
-          <w:rFonts w:asciiTheme="majorBidi" w:hAnsiTheme="majorBidi" w:cs="B Nazanin"/>
-        </w:rPr>
         <w:t xml:space="preserve"> </w:t>
       </w:r>
       <w:r>
         <w:rPr>
-          <w:rFonts w:asciiTheme="majorBidi" w:hAnsiTheme="majorBidi" w:cs="B Nazanin"/>
           <w:rtl/>
         </w:rPr>
         <w:t>برای کلاس دوم متوازن‌تر به نظر می‌رسند</w:t>
       </w:r>
       <w:r>
-        <w:rPr>
-          <w:rFonts w:asciiTheme="majorBidi" w:hAnsiTheme="majorBidi" w:cs="B Nazanin"/>
-          <w:sz w:val="28"/>
-          <w:szCs w:val="28"/>
-        </w:rPr>
         <w:t>.</w:t>
       </w:r>
       <w:r>
         <w:rPr>
-          <w:rFonts w:asciiTheme="majorBidi" w:hAnsiTheme="majorBidi" w:cs="B Nazanin"/>
           <w:noProof/>
-          <w:sz w:val="28"/>
-          <w:szCs w:val="28"/>
         </w:rPr>
         <w:t xml:space="preserve"> </w:t>
       </w:r>
       <w:r>
         <w:rPr>
-          <w:rFonts w:asciiTheme="majorBidi" w:hAnsiTheme="majorBidi" w:cs="B Nazanin"/>
           <w:noProof/>
-          <w:sz w:val="28"/>
-          <w:szCs w:val="28"/>
         </w:rPr>
         <w:drawing>
-          <wp:inline distT="0" distB="0" distL="0" distR="0" wp14:anchorId="41878E1D" wp14:editId="69D44750">
+          <wp:inline distT="0" distB="0" distL="0" distR="0" wp14:anchorId="41878E1D" wp14:editId="1C3EFDD4">
             <wp:extent cx="5964895" cy="2928257"/>
             <wp:effectExtent l="0" t="0" r="0" b="5715"/>
             <wp:docPr id="1835982066" name="Picture 1"/>
@@ -1959,6 +1996,11 @@
         </w:drawing>
       </w:r>
     </w:p>
+    <w:p/>
+    <w:p/>
+    <w:p/>
+    <w:p/>
+    <w:p/>
     <w:p>
       <w:pPr>
         <w:pStyle w:val="Heading2"/>
@@ -1974,6 +2016,7 @@
           <w:color w:val="auto"/>
           <w:rtl/>
         </w:rPr>
+        <w:lastRenderedPageBreak/>
         <w:t>چند مؤلفه اصلی کافی است؟</w:t>
       </w:r>
     </w:p>
@@ -2453,7 +2496,6 @@
                 <w:rFonts w:cs="B Nazanin"/>
                 <w:rtl/>
               </w:rPr>
-              <w:lastRenderedPageBreak/>
               <w:t xml:space="preserve">کلاس </w:t>
             </w:r>
             <w:r>
@@ -2782,6 +2824,48 @@
     </w:p>
     <w:p>
       <w:pPr>
+        <w:rPr>
+          <w:rFonts w:cs="B Nazanin"/>
+        </w:rPr>
+      </w:pPr>
+    </w:p>
+    <w:p>
+      <w:pPr>
+        <w:rPr>
+          <w:rFonts w:cs="B Nazanin"/>
+        </w:rPr>
+      </w:pPr>
+    </w:p>
+    <w:p>
+      <w:pPr>
+        <w:rPr>
+          <w:rFonts w:cs="B Nazanin"/>
+        </w:rPr>
+      </w:pPr>
+    </w:p>
+    <w:p>
+      <w:pPr>
+        <w:rPr>
+          <w:rFonts w:cs="B Nazanin"/>
+        </w:rPr>
+      </w:pPr>
+    </w:p>
+    <w:p>
+      <w:pPr>
+        <w:rPr>
+          <w:rFonts w:cs="B Nazanin"/>
+        </w:rPr>
+      </w:pPr>
+    </w:p>
+    <w:p>
+      <w:pPr>
+        <w:rPr>
+          <w:rFonts w:cs="B Nazanin"/>
+        </w:rPr>
+      </w:pPr>
+    </w:p>
+    <w:p>
+      <w:pPr>
         <w:pStyle w:val="Heading1"/>
         <w:rPr>
           <w:rFonts w:cs="B Nazanin"/>
@@ -2797,6 +2881,7 @@
           <w:sz w:val="28"/>
           <w:szCs w:val="28"/>
         </w:rPr>
+        <w:lastRenderedPageBreak/>
         <w:t>2</w:t>
       </w:r>
       <w:r>
@@ -2938,13 +3023,7 @@
         <w:rPr>
           <w:rFonts w:cs="B Nazanin"/>
         </w:rPr>
-        <w:t>R</w:t>
-      </w:r>
-      <w:r>
-        <w:rPr>
-          <w:rFonts w:cs="B Nazanin"/>
-        </w:rPr>
-        <w:t>isk-based MAP classifier</w:t>
+        <w:t>Risk-based MAP classifier</w:t>
       </w:r>
     </w:p>
     <w:p>
@@ -2960,7 +3039,7 @@
           <w:noProof/>
         </w:rPr>
         <w:drawing>
-          <wp:anchor distT="0" distB="0" distL="114300" distR="114300" simplePos="0" relativeHeight="251658240" behindDoc="1" locked="0" layoutInCell="1" allowOverlap="1" wp14:anchorId="572B6CA1" wp14:editId="6B9D93D6">
+          <wp:anchor distT="0" distB="0" distL="114300" distR="114300" simplePos="0" relativeHeight="251658240" behindDoc="1" locked="0" layoutInCell="1" allowOverlap="1" wp14:anchorId="572B6CA1" wp14:editId="49675544">
             <wp:simplePos x="0" y="0"/>
             <wp:positionH relativeFrom="margin">
               <wp:align>center</wp:align>
@@ -3058,15 +3137,7 @@
           <w:rFonts w:cs="B Nazanin"/>
           <w:color w:val="auto"/>
         </w:rPr>
-        <w:lastRenderedPageBreak/>
-        <w:t>ML (Maximum Likelihood)</w:t>
-      </w:r>
-      <w:r>
-        <w:rPr>
-          <w:rFonts w:cs="B Nazanin"/>
-          <w:color w:val="auto"/>
-        </w:rPr>
-        <w:t xml:space="preserve"> Classifier</w:t>
+        <w:t>ML (Maximum Likelihood) Classifier</w:t>
       </w:r>
     </w:p>
     <w:p>
@@ -3305,14 +3376,7 @@
           <w:rFonts w:cs="B Nazanin"/>
           <w:color w:val="auto"/>
         </w:rPr>
-        <w:t>MAP (Maximum A Posteriori)</w:t>
-      </w:r>
-      <w:r>
-        <w:rPr>
-          <w:rFonts w:cs="B Nazanin"/>
-          <w:color w:val="auto"/>
-        </w:rPr>
-        <w:t xml:space="preserve"> Classifier</w:t>
+        <w:t>MAP (Maximum A Posteriori) Classifier</w:t>
       </w:r>
       <w:r>
         <w:rPr>
@@ -3416,6 +3480,7 @@
           <w:rFonts w:cs="B Nazanin"/>
           <w:rtl/>
         </w:rPr>
+        <w:lastRenderedPageBreak/>
         <w:t xml:space="preserve">در این مسئله، </w:t>
       </w:r>
       <w:r>
@@ -3923,7 +3988,6 @@
           <w:rFonts w:cs="B Nazanin"/>
           <w:rtl/>
         </w:rPr>
-        <w:lastRenderedPageBreak/>
         <w:t>در قسمت</w:t>
       </w:r>
       <w:r>
@@ -4061,6 +4125,7 @@
           <w:color w:val="auto"/>
           <w:rtl/>
         </w:rPr>
+        <w:lastRenderedPageBreak/>
         <w:t>تحلیل توافق تصمیمات</w:t>
       </w:r>
     </w:p>
@@ -5010,7 +5075,6 @@
           <w:rFonts w:cs="B Nazanin"/>
           <w:rtl/>
         </w:rPr>
-        <w:lastRenderedPageBreak/>
         <w:t>اختلافات بیشتر در نواحی نزدیک به مرز تصمیم رخ می‌دهند، جایی که عدم قطعیت بیشتر است. نقاطی که دور از مرز هستند و به وضوح به یکی از کلاس‌ها تعلق دارند، توسط هر سه روش یکسان طبقه‌بندی می‌شوند</w:t>
       </w:r>
       <w:r>
@@ -5124,6 +5188,7 @@
           <w:rtl/>
           <w:lang w:bidi="fa-IR"/>
         </w:rPr>
+        <w:lastRenderedPageBreak/>
         <w:t>خلاصه</w:t>
       </w:r>
     </w:p>
@@ -5626,7 +5691,7 @@
     <w:p>
       <w:pPr>
         <w:rPr>
-          <w:rFonts w:cs="B Nazanin" w:hint="cs"/>
+          <w:rFonts w:cs="B Nazanin"/>
           <w:lang w:bidi="fa-IR"/>
         </w:rPr>
       </w:pPr>
@@ -8758,6 +8823,7 @@
   <w:style w:type="character" w:default="1" w:styleId="DefaultParagraphFont">
     <w:name w:val="Default Paragraph Font"/>
     <w:uiPriority w:val="1"/>
+    <w:semiHidden/>
     <w:unhideWhenUsed/>
   </w:style>
   <w:style w:type="table" w:default="1" w:styleId="TableNormal">

</xml_diff>